<commit_message>
Added Dialogue box UI & mechanism
</commit_message>
<xml_diff>
--- a/Assets/Dialogues/Dialogues.docx
+++ b/Assets/Dialogues/Dialogues.docx
@@ -1,6 +1,6 @@
 
 <file path=word/document.xml><?xml version="1.0" encoding="utf-8"?>
-<w:document xmlns:wpc="http://schemas.microsoft.com/office/word/2010/wordprocessingCanvas" xmlns:cx="http://schemas.microsoft.com/office/drawing/2014/chartex" xmlns:cx1="http://schemas.microsoft.com/office/drawing/2015/9/8/chartex" xmlns:cx2="http://schemas.microsoft.com/office/drawing/2015/10/21/chartex" xmlns:cx3="http://schemas.microsoft.com/office/drawing/2016/5/9/chartex" xmlns:cx4="http://schemas.microsoft.com/office/drawing/2016/5/10/chartex" xmlns:cx5="http://schemas.microsoft.com/office/drawing/2016/5/11/chartex" xmlns:cx6="http://schemas.microsoft.com/office/drawing/2016/5/12/chartex" xmlns:cx7="http://schemas.microsoft.com/office/drawing/2016/5/13/chartex" xmlns:cx8="http://schemas.microsoft.com/office/drawing/2016/5/14/chartex" xmlns:mc="http://schemas.openxmlformats.org/markup-compatibility/2006" xmlns:aink="http://schemas.microsoft.com/office/drawing/2016/ink" xmlns:am3d="http://schemas.microsoft.com/office/drawing/2017/model3d" xmlns:o="urn:schemas-microsoft-com:office:office" xmlns:r="http://schemas.openxmlformats.org/officeDocument/2006/relationships" xmlns:m="http://schemas.openxmlformats.org/officeDocument/2006/math" xmlns:v="urn:schemas-microsoft-com:vml" xmlns:wp14="http://schemas.microsoft.com/office/word/2010/wordprocessingDrawing" xmlns:wp="http://schemas.openxmlformats.org/drawingml/2006/wordprocessingDrawing" xmlns:w10="urn:schemas-microsoft-com:office:word" xmlns:w="http://schemas.openxmlformats.org/wordprocessingml/2006/main" xmlns:w14="http://schemas.microsoft.com/office/word/2010/wordml" xmlns:w15="http://schemas.microsoft.com/office/word/2012/wordml" xmlns:w16cex="http://schemas.microsoft.com/office/word/2018/wordml/cex" xmlns:w16cid="http://schemas.microsoft.com/office/word/2016/wordml/cid" xmlns:w16="http://schemas.microsoft.com/office/word/2018/wordml" xmlns:w16se="http://schemas.microsoft.com/office/word/2015/wordml/symex" xmlns:wpg="http://schemas.microsoft.com/office/word/2010/wordprocessingGroup" xmlns:wpi="http://schemas.microsoft.com/office/word/2010/wordprocessingInk" xmlns:wne="http://schemas.microsoft.com/office/word/2006/wordml" xmlns:wps="http://schemas.microsoft.com/office/word/2010/wordprocessingShape" mc:Ignorable="w14 w15 w16se w16cid w16 w16cex wp14">
+<w:document xmlns:wpc="http://schemas.microsoft.com/office/word/2010/wordprocessingCanvas" xmlns:cx="http://schemas.microsoft.com/office/drawing/2014/chartex" xmlns:cx1="http://schemas.microsoft.com/office/drawing/2015/9/8/chartex" xmlns:cx2="http://schemas.microsoft.com/office/drawing/2015/10/21/chartex" xmlns:cx3="http://schemas.microsoft.com/office/drawing/2016/5/9/chartex" xmlns:cx4="http://schemas.microsoft.com/office/drawing/2016/5/10/chartex" xmlns:cx5="http://schemas.microsoft.com/office/drawing/2016/5/11/chartex" xmlns:cx6="http://schemas.microsoft.com/office/drawing/2016/5/12/chartex" xmlns:cx7="http://schemas.microsoft.com/office/drawing/2016/5/13/chartex" xmlns:cx8="http://schemas.microsoft.com/office/drawing/2016/5/14/chartex" xmlns:mc="http://schemas.openxmlformats.org/markup-compatibility/2006" xmlns:aink="http://schemas.microsoft.com/office/drawing/2016/ink" xmlns:am3d="http://schemas.microsoft.com/office/drawing/2017/model3d" xmlns:o="urn:schemas-microsoft-com:office:office" xmlns:r="http://schemas.openxmlformats.org/officeDocument/2006/relationships" xmlns:m="http://schemas.openxmlformats.org/officeDocument/2006/math" xmlns:v="urn:schemas-microsoft-com:vml" xmlns:wp14="http://schemas.microsoft.com/office/word/2010/wordprocessingDrawing" xmlns:wp="http://schemas.openxmlformats.org/drawingml/2006/wordprocessingDrawing" xmlns:w10="urn:schemas-microsoft-com:office:word" xmlns:w="http://schemas.openxmlformats.org/wordprocessingml/2006/main" xmlns:w14="http://schemas.microsoft.com/office/word/2010/wordml" xmlns:w15="http://schemas.microsoft.com/office/word/2012/wordml" xmlns:w16cid="http://schemas.microsoft.com/office/word/2016/wordml/cid" xmlns:w16se="http://schemas.microsoft.com/office/word/2015/wordml/symex" xmlns:wpg="http://schemas.microsoft.com/office/word/2010/wordprocessingGroup" xmlns:wpi="http://schemas.microsoft.com/office/word/2010/wordprocessingInk" xmlns:wne="http://schemas.microsoft.com/office/word/2006/wordml" xmlns:wps="http://schemas.microsoft.com/office/word/2010/wordprocessingShape" mc:Ignorable="w14 w15 w16se w16cid wp14">
   <w:body>
     <w:p>
       <w:pPr>
@@ -149,7 +149,23 @@
           <w:sz w:val="24"/>
           <w:szCs w:val="24"/>
         </w:rPr>
-        <w:t xml:space="preserve"> Your rejection was no big deal and I only endured some mocking from some people. Can we just hang out on this last day as friends? I’ll get you a drink before the graduation ceremony! I’ll be in the library later!”</w:t>
+        <w:t xml:space="preserve"> Your rejection was no big deal and I only endured some mocking from some people. Can we just hang out on this last day as friends? I’ll get you a drink before the graduation ceremony! </w:t>
+      </w:r>
+      <w:r>
+        <w:rPr>
+          <w:rFonts w:cstheme="minorHAnsi"/>
+          <w:sz w:val="24"/>
+          <w:szCs w:val="24"/>
+        </w:rPr>
+        <w:t>Meet me in the library later?</w:t>
+      </w:r>
+      <w:r>
+        <w:rPr>
+          <w:rFonts w:cstheme="minorHAnsi"/>
+          <w:sz w:val="24"/>
+          <w:szCs w:val="24"/>
+        </w:rPr>
+        <w:t>”</w:t>
       </w:r>
     </w:p>
     <w:p>
@@ -173,8 +189,32 @@
           <w:sz w:val="24"/>
           <w:szCs w:val="24"/>
         </w:rPr>
-        <w:t>M. Melufas – Cafeteria</w:t>
-      </w:r>
+        <w:t xml:space="preserve">M. </w:t>
+      </w:r>
+      <w:proofErr w:type="spellStart"/>
+      <w:r>
+        <w:rPr>
+          <w:rFonts w:cstheme="minorHAnsi"/>
+          <w:b/>
+          <w:bCs/>
+          <w:sz w:val="24"/>
+          <w:szCs w:val="24"/>
+        </w:rPr>
+        <w:t>Melufas</w:t>
+      </w:r>
+      <w:proofErr w:type="spellEnd"/>
+      <w:r>
+        <w:rPr>
+          <w:rFonts w:cstheme="minorHAnsi"/>
+          <w:b/>
+          <w:bCs/>
+          <w:sz w:val="24"/>
+          <w:szCs w:val="24"/>
+        </w:rPr>
+        <w:t xml:space="preserve"> – Cafeteria</w:t>
+      </w:r>
+      <w:bookmarkStart w:id="0" w:name="_GoBack"/>
+      <w:bookmarkEnd w:id="0"/>
     </w:p>
     <w:p>
       <w:pPr>
@@ -191,7 +231,25 @@
           <w:sz w:val="24"/>
           <w:szCs w:val="24"/>
         </w:rPr>
-        <w:t>“Arggg!! A new shipment</w:t>
+        <w:t>“</w:t>
+      </w:r>
+      <w:proofErr w:type="spellStart"/>
+      <w:r>
+        <w:rPr>
+          <w:rFonts w:cstheme="minorHAnsi"/>
+          <w:sz w:val="24"/>
+          <w:szCs w:val="24"/>
+        </w:rPr>
+        <w:t>Arggg</w:t>
+      </w:r>
+      <w:proofErr w:type="spellEnd"/>
+      <w:r>
+        <w:rPr>
+          <w:rFonts w:cstheme="minorHAnsi"/>
+          <w:sz w:val="24"/>
+          <w:szCs w:val="24"/>
+        </w:rPr>
+        <w:t>!! A new shipment</w:t>
       </w:r>
       <w:r>
         <w:rPr>
@@ -223,7 +281,33 @@
           <w:sz w:val="24"/>
           <w:szCs w:val="24"/>
         </w:rPr>
-        <w:t>have been lost this morning, who could have taken th…AH! The brightest student of my class!!! What a day! Today is your graduation! I can’t wait to hear your Valedictorian speech</w:t>
+        <w:t xml:space="preserve">have been lost this morning, who could have taken </w:t>
+      </w:r>
+      <w:proofErr w:type="spellStart"/>
+      <w:r>
+        <w:rPr>
+          <w:rFonts w:cstheme="minorHAnsi"/>
+          <w:sz w:val="24"/>
+          <w:szCs w:val="24"/>
+        </w:rPr>
+        <w:t>th</w:t>
+      </w:r>
+      <w:proofErr w:type="spellEnd"/>
+      <w:r>
+        <w:rPr>
+          <w:rFonts w:cstheme="minorHAnsi"/>
+          <w:sz w:val="24"/>
+          <w:szCs w:val="24"/>
+        </w:rPr>
+        <w:t xml:space="preserve">-- </w:t>
+      </w:r>
+      <w:r>
+        <w:rPr>
+          <w:rFonts w:cstheme="minorHAnsi"/>
+          <w:sz w:val="24"/>
+          <w:szCs w:val="24"/>
+        </w:rPr>
+        <w:t>AH! The brightest student of my class!!! What a day! Today is your graduation! I can’t wait to hear your Valedictorian speech</w:t>
       </w:r>
       <w:r>
         <w:rPr>
@@ -263,17 +347,29 @@
           <w:sz w:val="24"/>
           <w:szCs w:val="24"/>
         </w:rPr>
-        <w:t xml:space="preserve">M. Dragoris </w:t>
-      </w:r>
-      <w:r>
-        <w:rPr>
-          <w:rFonts w:cstheme="minorHAnsi"/>
-          <w:b/>
-          <w:bCs/>
-          <w:sz w:val="24"/>
-          <w:szCs w:val="24"/>
-        </w:rPr>
-        <w:t>– Cafeteria</w:t>
+        <w:t xml:space="preserve">M. </w:t>
+      </w:r>
+      <w:proofErr w:type="spellStart"/>
+      <w:r>
+        <w:rPr>
+          <w:rFonts w:cstheme="minorHAnsi"/>
+          <w:b/>
+          <w:bCs/>
+          <w:sz w:val="24"/>
+          <w:szCs w:val="24"/>
+        </w:rPr>
+        <w:t>Dragoris</w:t>
+      </w:r>
+      <w:proofErr w:type="spellEnd"/>
+      <w:r>
+        <w:rPr>
+          <w:rFonts w:cstheme="minorHAnsi"/>
+          <w:b/>
+          <w:bCs/>
+          <w:sz w:val="24"/>
+          <w:szCs w:val="24"/>
+        </w:rPr>
+        <w:t xml:space="preserve"> – Cafeteria</w:t>
       </w:r>
     </w:p>
     <w:p>
@@ -291,7 +387,25 @@
           <w:sz w:val="24"/>
           <w:szCs w:val="24"/>
         </w:rPr>
-        <w:t>“If it isn’t the top student at Neorens University!</w:t>
+        <w:t xml:space="preserve">“If it isn’t the top student at </w:t>
+      </w:r>
+      <w:proofErr w:type="spellStart"/>
+      <w:r>
+        <w:rPr>
+          <w:rFonts w:cstheme="minorHAnsi"/>
+          <w:sz w:val="24"/>
+          <w:szCs w:val="24"/>
+        </w:rPr>
+        <w:t>Neorens</w:t>
+      </w:r>
+      <w:proofErr w:type="spellEnd"/>
+      <w:r>
+        <w:rPr>
+          <w:rFonts w:cstheme="minorHAnsi"/>
+          <w:sz w:val="24"/>
+          <w:szCs w:val="24"/>
+        </w:rPr>
+        <w:t xml:space="preserve"> University!</w:t>
       </w:r>
       <w:r>
         <w:rPr>
@@ -315,7 +429,25 @@
           <w:sz w:val="24"/>
           <w:szCs w:val="24"/>
         </w:rPr>
-        <w:t>my BioTech Lab</w:t>
+        <w:t xml:space="preserve">my </w:t>
+      </w:r>
+      <w:proofErr w:type="spellStart"/>
+      <w:r>
+        <w:rPr>
+          <w:rFonts w:cstheme="minorHAnsi"/>
+          <w:sz w:val="24"/>
+          <w:szCs w:val="24"/>
+        </w:rPr>
+        <w:t>BioTech</w:t>
+      </w:r>
+      <w:proofErr w:type="spellEnd"/>
+      <w:r>
+        <w:rPr>
+          <w:rFonts w:cstheme="minorHAnsi"/>
+          <w:sz w:val="24"/>
+          <w:szCs w:val="24"/>
+        </w:rPr>
+        <w:t xml:space="preserve"> Lab</w:t>
       </w:r>
       <w:r>
         <w:rPr>
@@ -399,7 +531,25 @@
           <w:sz w:val="24"/>
           <w:szCs w:val="24"/>
         </w:rPr>
-        <w:t xml:space="preserve"> to eat breakfast, but this morning he’s nowhere in sight!!!! Oh what to do! I know it’s your big day (Congratulations by the way), but do let me know if you’ve seen him around, will you?</w:t>
+        <w:t xml:space="preserve"> to eat breakfast, but this morning he’s nowhere in sight!!!! </w:t>
+      </w:r>
+      <w:proofErr w:type="gramStart"/>
+      <w:r>
+        <w:rPr>
+          <w:rFonts w:cstheme="minorHAnsi"/>
+          <w:sz w:val="24"/>
+          <w:szCs w:val="24"/>
+        </w:rPr>
+        <w:t>Oh</w:t>
+      </w:r>
+      <w:proofErr w:type="gramEnd"/>
+      <w:r>
+        <w:rPr>
+          <w:rFonts w:cstheme="minorHAnsi"/>
+          <w:sz w:val="24"/>
+          <w:szCs w:val="24"/>
+        </w:rPr>
+        <w:t xml:space="preserve"> what to do! I know it’s your big day (Congratulations by the way), but do let me know if you’ve seen him around, will you?</w:t>
       </w:r>
       <w:r>
         <w:rPr>
@@ -583,7 +733,25 @@
           <w:sz w:val="24"/>
           <w:szCs w:val="24"/>
         </w:rPr>
-        <w:t xml:space="preserve">“You are finally here! Here’s a drink to toast to your success as the best student in Neorens University’s history! Looking forward to your Valedictorian speech in a bit and to your shiny bright future!” </w:t>
+        <w:t xml:space="preserve">“You are finally here! Here’s a drink to toast to your success as the best student in </w:t>
+      </w:r>
+      <w:proofErr w:type="spellStart"/>
+      <w:r>
+        <w:rPr>
+          <w:rFonts w:cstheme="minorHAnsi"/>
+          <w:sz w:val="24"/>
+          <w:szCs w:val="24"/>
+        </w:rPr>
+        <w:t>Neorens</w:t>
+      </w:r>
+      <w:proofErr w:type="spellEnd"/>
+      <w:r>
+        <w:rPr>
+          <w:rFonts w:cstheme="minorHAnsi"/>
+          <w:sz w:val="24"/>
+          <w:szCs w:val="24"/>
+        </w:rPr>
+        <w:t xml:space="preserve"> University’s history! Looking forward to your Valedictorian speech in a bit and to your shiny bright future!” </w:t>
       </w:r>
     </w:p>
     <w:p>
@@ -716,6 +884,7 @@
           <w:u w:val="single"/>
         </w:rPr>
       </w:pPr>
+      <w:proofErr w:type="spellStart"/>
       <w:r>
         <w:rPr>
           <w:rFonts w:ascii="Arial" w:hAnsi="Arial" w:cs="Arial"/>
@@ -726,7 +895,20 @@
           <w:szCs w:val="22"/>
           <w:u w:val="single"/>
         </w:rPr>
-        <w:t>BioTech Lab</w:t>
+        <w:t>BioTech</w:t>
+      </w:r>
+      <w:proofErr w:type="spellEnd"/>
+      <w:r>
+        <w:rPr>
+          <w:rFonts w:ascii="Arial" w:hAnsi="Arial" w:cs="Arial"/>
+          <w:b/>
+          <w:bCs/>
+          <w:color w:val="000000"/>
+          <w:sz w:val="22"/>
+          <w:szCs w:val="22"/>
+          <w:u w:val="single"/>
+        </w:rPr>
+        <w:t xml:space="preserve"> Lab</w:t>
       </w:r>
     </w:p>
     <w:p>
@@ -834,14 +1016,25 @@
           <w:szCs w:val="22"/>
         </w:rPr>
       </w:pPr>
-      <w:r>
-        <w:rPr>
-          <w:rFonts w:ascii="Arial" w:hAnsi="Arial" w:cs="Arial"/>
-          <w:color w:val="000000"/>
-          <w:sz w:val="22"/>
-          <w:szCs w:val="22"/>
-        </w:rPr>
-        <w:t>“ this is Ami’s room key! Why is it here”</w:t>
+      <w:proofErr w:type="gramStart"/>
+      <w:r>
+        <w:rPr>
+          <w:rFonts w:ascii="Arial" w:hAnsi="Arial" w:cs="Arial"/>
+          <w:color w:val="000000"/>
+          <w:sz w:val="22"/>
+          <w:szCs w:val="22"/>
+        </w:rPr>
+        <w:t>“ this</w:t>
+      </w:r>
+      <w:proofErr w:type="gramEnd"/>
+      <w:r>
+        <w:rPr>
+          <w:rFonts w:ascii="Arial" w:hAnsi="Arial" w:cs="Arial"/>
+          <w:color w:val="000000"/>
+          <w:sz w:val="22"/>
+          <w:szCs w:val="22"/>
+        </w:rPr>
+        <w:t xml:space="preserve"> is Ami’s room key! Why is it here”</w:t>
       </w:r>
     </w:p>
     <w:p>
@@ -891,7 +1084,27 @@
           <w:sz w:val="22"/>
           <w:szCs w:val="22"/>
         </w:rPr>
-        <w:t>“Oh there s</w:t>
+        <w:t>“</w:t>
+      </w:r>
+      <w:proofErr w:type="gramStart"/>
+      <w:r>
+        <w:rPr>
+          <w:rFonts w:ascii="Arial" w:hAnsi="Arial" w:cs="Arial"/>
+          <w:color w:val="000000"/>
+          <w:sz w:val="22"/>
+          <w:szCs w:val="22"/>
+        </w:rPr>
+        <w:t>Oh</w:t>
+      </w:r>
+      <w:proofErr w:type="gramEnd"/>
+      <w:r>
+        <w:rPr>
+          <w:rFonts w:ascii="Arial" w:hAnsi="Arial" w:cs="Arial"/>
+          <w:color w:val="000000"/>
+          <w:sz w:val="22"/>
+          <w:szCs w:val="22"/>
+        </w:rPr>
+        <w:t xml:space="preserve"> there s</w:t>
       </w:r>
       <w:r>
         <w:rPr>
@@ -964,37 +1177,121 @@
           <w:sz w:val="22"/>
           <w:szCs w:val="22"/>
         </w:rPr>
-        <w:t>Note (M. Dragoris)</w:t>
-      </w:r>
-    </w:p>
-    <w:p>
-      <w:pPr>
-        <w:pStyle w:val="NormalWeb"/>
-        <w:spacing w:before="0" w:beforeAutospacing="0" w:after="0" w:afterAutospacing="0"/>
-        <w:rPr>
-          <w:rFonts w:ascii="Arial" w:hAnsi="Arial" w:cs="Arial"/>
-          <w:color w:val="000000"/>
-          <w:sz w:val="22"/>
-          <w:szCs w:val="22"/>
-        </w:rPr>
-      </w:pPr>
-      <w:r>
-        <w:rPr>
-          <w:rFonts w:ascii="Arial" w:hAnsi="Arial" w:cs="Arial"/>
-          <w:color w:val="000000"/>
-          <w:sz w:val="22"/>
-          <w:szCs w:val="22"/>
-        </w:rPr>
-        <w:t xml:space="preserve">“M. Dragoris, </w:t>
-      </w:r>
-      <w:r>
-        <w:rPr>
-          <w:rFonts w:ascii="Arial" w:hAnsi="Arial" w:cs="Arial"/>
-          <w:color w:val="000000"/>
-          <w:sz w:val="22"/>
-          <w:szCs w:val="22"/>
-        </w:rPr>
-        <w:t xml:space="preserve">we unfortunately have to retract all funding, resources and most importantly animal subjects from your BioTech laboratory that is related to your cruel animal practices. Your past animal experiment has proved to be non-humanitarian and dangerous. You have been warned this time.  Neorens board of human and animal protections”  </w:t>
+        <w:t xml:space="preserve">Note (M. </w:t>
+      </w:r>
+      <w:proofErr w:type="spellStart"/>
+      <w:r>
+        <w:rPr>
+          <w:rFonts w:ascii="Arial" w:hAnsi="Arial" w:cs="Arial"/>
+          <w:b/>
+          <w:bCs/>
+          <w:color w:val="000000"/>
+          <w:sz w:val="22"/>
+          <w:szCs w:val="22"/>
+        </w:rPr>
+        <w:t>Dragoris</w:t>
+      </w:r>
+      <w:proofErr w:type="spellEnd"/>
+      <w:r>
+        <w:rPr>
+          <w:rFonts w:ascii="Arial" w:hAnsi="Arial" w:cs="Arial"/>
+          <w:b/>
+          <w:bCs/>
+          <w:color w:val="000000"/>
+          <w:sz w:val="22"/>
+          <w:szCs w:val="22"/>
+        </w:rPr>
+        <w:t>)</w:t>
+      </w:r>
+    </w:p>
+    <w:p>
+      <w:pPr>
+        <w:pStyle w:val="NormalWeb"/>
+        <w:spacing w:before="0" w:beforeAutospacing="0" w:after="0" w:afterAutospacing="0"/>
+        <w:rPr>
+          <w:rFonts w:ascii="Arial" w:hAnsi="Arial" w:cs="Arial"/>
+          <w:color w:val="000000"/>
+          <w:sz w:val="22"/>
+          <w:szCs w:val="22"/>
+        </w:rPr>
+      </w:pPr>
+      <w:r>
+        <w:rPr>
+          <w:rFonts w:ascii="Arial" w:hAnsi="Arial" w:cs="Arial"/>
+          <w:color w:val="000000"/>
+          <w:sz w:val="22"/>
+          <w:szCs w:val="22"/>
+        </w:rPr>
+        <w:t xml:space="preserve">“M. </w:t>
+      </w:r>
+      <w:proofErr w:type="spellStart"/>
+      <w:r>
+        <w:rPr>
+          <w:rFonts w:ascii="Arial" w:hAnsi="Arial" w:cs="Arial"/>
+          <w:color w:val="000000"/>
+          <w:sz w:val="22"/>
+          <w:szCs w:val="22"/>
+        </w:rPr>
+        <w:t>Dragoris</w:t>
+      </w:r>
+      <w:proofErr w:type="spellEnd"/>
+      <w:r>
+        <w:rPr>
+          <w:rFonts w:ascii="Arial" w:hAnsi="Arial" w:cs="Arial"/>
+          <w:color w:val="000000"/>
+          <w:sz w:val="22"/>
+          <w:szCs w:val="22"/>
+        </w:rPr>
+        <w:t xml:space="preserve">, </w:t>
+      </w:r>
+      <w:r>
+        <w:rPr>
+          <w:rFonts w:ascii="Arial" w:hAnsi="Arial" w:cs="Arial"/>
+          <w:color w:val="000000"/>
+          <w:sz w:val="22"/>
+          <w:szCs w:val="22"/>
+        </w:rPr>
+        <w:t xml:space="preserve">we unfortunately have to retract all funding, resources and most importantly animal subjects from your </w:t>
+      </w:r>
+      <w:proofErr w:type="spellStart"/>
+      <w:r>
+        <w:rPr>
+          <w:rFonts w:ascii="Arial" w:hAnsi="Arial" w:cs="Arial"/>
+          <w:color w:val="000000"/>
+          <w:sz w:val="22"/>
+          <w:szCs w:val="22"/>
+        </w:rPr>
+        <w:t>BioTech</w:t>
+      </w:r>
+      <w:proofErr w:type="spellEnd"/>
+      <w:r>
+        <w:rPr>
+          <w:rFonts w:ascii="Arial" w:hAnsi="Arial" w:cs="Arial"/>
+          <w:color w:val="000000"/>
+          <w:sz w:val="22"/>
+          <w:szCs w:val="22"/>
+        </w:rPr>
+        <w:t xml:space="preserve"> laboratory that is related to your cruel animal practices. Your past animal experiment has proved to be non-humanitarian and dangerous. You have been warned this time.  </w:t>
+      </w:r>
+      <w:proofErr w:type="spellStart"/>
+      <w:r>
+        <w:rPr>
+          <w:rFonts w:ascii="Arial" w:hAnsi="Arial" w:cs="Arial"/>
+          <w:color w:val="000000"/>
+          <w:sz w:val="22"/>
+          <w:szCs w:val="22"/>
+        </w:rPr>
+        <w:t>Neorens</w:t>
+      </w:r>
+      <w:proofErr w:type="spellEnd"/>
+      <w:r>
+        <w:rPr>
+          <w:rFonts w:ascii="Arial" w:hAnsi="Arial" w:cs="Arial"/>
+          <w:color w:val="000000"/>
+          <w:sz w:val="22"/>
+          <w:szCs w:val="22"/>
+        </w:rPr>
+        <w:t xml:space="preserve"> board of human and animal protections”  </w:t>
       </w:r>
     </w:p>
     <w:p>
@@ -1068,80 +1365,188 @@
           <w:sz w:val="22"/>
           <w:szCs w:val="22"/>
         </w:rPr>
-        <w:t>Empty box  → with missing substances</w:t>
-      </w:r>
-    </w:p>
-    <w:p>
-      <w:pPr>
-        <w:pStyle w:val="NormalWeb"/>
-        <w:spacing w:before="0" w:beforeAutospacing="0" w:after="0" w:afterAutospacing="0"/>
-        <w:rPr>
-          <w:rFonts w:ascii="Arial" w:hAnsi="Arial" w:cs="Arial"/>
-          <w:color w:val="000000"/>
-          <w:sz w:val="22"/>
-          <w:szCs w:val="22"/>
-        </w:rPr>
-      </w:pPr>
-      <w:r>
-        <w:rPr>
-          <w:rFonts w:ascii="Arial" w:hAnsi="Arial" w:cs="Arial"/>
-          <w:color w:val="000000"/>
-          <w:sz w:val="22"/>
-          <w:szCs w:val="22"/>
-        </w:rPr>
-        <w:t>“This is what M. Melufas must have been talking about! It seems that 4 types of substances (A, B, C, D) have gone missing, but what exactly do each of them do?”</w:t>
-      </w:r>
-    </w:p>
-    <w:p>
-      <w:pPr>
-        <w:pStyle w:val="NormalWeb"/>
-        <w:spacing w:before="0" w:beforeAutospacing="0" w:after="0" w:afterAutospacing="0"/>
-        <w:rPr>
-          <w:rFonts w:ascii="Arial" w:hAnsi="Arial" w:cs="Arial"/>
-          <w:color w:val="000000"/>
-          <w:sz w:val="22"/>
-          <w:szCs w:val="22"/>
-        </w:rPr>
-      </w:pPr>
-    </w:p>
-    <w:p>
-      <w:pPr>
-        <w:pStyle w:val="NormalWeb"/>
-        <w:spacing w:before="0" w:beforeAutospacing="0" w:after="0" w:afterAutospacing="0"/>
-        <w:rPr>
-          <w:rFonts w:ascii="Arial" w:hAnsi="Arial" w:cs="Arial"/>
-          <w:b/>
-          <w:bCs/>
-          <w:color w:val="000000"/>
-          <w:sz w:val="22"/>
-          <w:szCs w:val="22"/>
-        </w:rPr>
-      </w:pPr>
-      <w:r>
-        <w:rPr>
-          <w:rFonts w:ascii="Arial" w:hAnsi="Arial" w:cs="Arial"/>
-          <w:b/>
-          <w:bCs/>
-          <w:color w:val="000000"/>
-          <w:sz w:val="22"/>
-          <w:szCs w:val="22"/>
-        </w:rPr>
-        <w:t>-Note (M. Melufas)</w:t>
-      </w:r>
-    </w:p>
-    <w:p>
-      <w:pPr>
-        <w:pStyle w:val="NormalWeb"/>
-        <w:spacing w:before="0" w:beforeAutospacing="0" w:after="0" w:afterAutospacing="0"/>
-      </w:pPr>
-      <w:r>
-        <w:rPr>
-          <w:rFonts w:ascii="Arial" w:hAnsi="Arial" w:cs="Arial"/>
-          <w:color w:val="000000"/>
-          <w:sz w:val="22"/>
-          <w:szCs w:val="22"/>
-        </w:rPr>
-        <w:t>“AAH I can’t believe I lost substances in this new package that just arrived! I told that Janitor Jo to MAKE SURE my chemistry lab was properly locked yesterday, I can’t believe I had to lecture him this morning again! He definitely seemed fishy and fidgety when he went back to his office! When I see him later, I’ll have to double check if he did touch any of these missing substances.</w:t>
+        <w:t xml:space="preserve">Empty </w:t>
+      </w:r>
+      <w:proofErr w:type="gramStart"/>
+      <w:r>
+        <w:rPr>
+          <w:rFonts w:ascii="Arial" w:hAnsi="Arial" w:cs="Arial"/>
+          <w:b/>
+          <w:bCs/>
+          <w:color w:val="000000"/>
+          <w:sz w:val="22"/>
+          <w:szCs w:val="22"/>
+        </w:rPr>
+        <w:t>box  →</w:t>
+      </w:r>
+      <w:proofErr w:type="gramEnd"/>
+      <w:r>
+        <w:rPr>
+          <w:rFonts w:ascii="Arial" w:hAnsi="Arial" w:cs="Arial"/>
+          <w:b/>
+          <w:bCs/>
+          <w:color w:val="000000"/>
+          <w:sz w:val="22"/>
+          <w:szCs w:val="22"/>
+        </w:rPr>
+        <w:t xml:space="preserve"> with missing substances</w:t>
+      </w:r>
+    </w:p>
+    <w:p>
+      <w:pPr>
+        <w:pStyle w:val="NormalWeb"/>
+        <w:spacing w:before="0" w:beforeAutospacing="0" w:after="0" w:afterAutospacing="0"/>
+        <w:rPr>
+          <w:rFonts w:ascii="Arial" w:hAnsi="Arial" w:cs="Arial"/>
+          <w:color w:val="000000"/>
+          <w:sz w:val="22"/>
+          <w:szCs w:val="22"/>
+        </w:rPr>
+      </w:pPr>
+      <w:r>
+        <w:rPr>
+          <w:rFonts w:ascii="Arial" w:hAnsi="Arial" w:cs="Arial"/>
+          <w:color w:val="000000"/>
+          <w:sz w:val="22"/>
+          <w:szCs w:val="22"/>
+        </w:rPr>
+        <w:t xml:space="preserve">“This is what M. </w:t>
+      </w:r>
+      <w:proofErr w:type="spellStart"/>
+      <w:r>
+        <w:rPr>
+          <w:rFonts w:ascii="Arial" w:hAnsi="Arial" w:cs="Arial"/>
+          <w:color w:val="000000"/>
+          <w:sz w:val="22"/>
+          <w:szCs w:val="22"/>
+        </w:rPr>
+        <w:t>Melufas</w:t>
+      </w:r>
+      <w:proofErr w:type="spellEnd"/>
+      <w:r>
+        <w:rPr>
+          <w:rFonts w:ascii="Arial" w:hAnsi="Arial" w:cs="Arial"/>
+          <w:color w:val="000000"/>
+          <w:sz w:val="22"/>
+          <w:szCs w:val="22"/>
+        </w:rPr>
+        <w:t xml:space="preserve"> must have been talking about! It seems that 4 types of substances (A, B, C, D) have gone missing, but what exactly do each of them do?”</w:t>
+      </w:r>
+    </w:p>
+    <w:p>
+      <w:pPr>
+        <w:pStyle w:val="NormalWeb"/>
+        <w:spacing w:before="0" w:beforeAutospacing="0" w:after="0" w:afterAutospacing="0"/>
+        <w:rPr>
+          <w:rFonts w:ascii="Arial" w:hAnsi="Arial" w:cs="Arial"/>
+          <w:color w:val="000000"/>
+          <w:sz w:val="22"/>
+          <w:szCs w:val="22"/>
+        </w:rPr>
+      </w:pPr>
+    </w:p>
+    <w:p>
+      <w:pPr>
+        <w:pStyle w:val="NormalWeb"/>
+        <w:spacing w:before="0" w:beforeAutospacing="0" w:after="0" w:afterAutospacing="0"/>
+        <w:rPr>
+          <w:rFonts w:ascii="Arial" w:hAnsi="Arial" w:cs="Arial"/>
+          <w:b/>
+          <w:bCs/>
+          <w:color w:val="000000"/>
+          <w:sz w:val="22"/>
+          <w:szCs w:val="22"/>
+        </w:rPr>
+      </w:pPr>
+      <w:r>
+        <w:rPr>
+          <w:rFonts w:ascii="Arial" w:hAnsi="Arial" w:cs="Arial"/>
+          <w:b/>
+          <w:bCs/>
+          <w:color w:val="000000"/>
+          <w:sz w:val="22"/>
+          <w:szCs w:val="22"/>
+        </w:rPr>
+        <w:t xml:space="preserve">-Note (M. </w:t>
+      </w:r>
+      <w:proofErr w:type="spellStart"/>
+      <w:r>
+        <w:rPr>
+          <w:rFonts w:ascii="Arial" w:hAnsi="Arial" w:cs="Arial"/>
+          <w:b/>
+          <w:bCs/>
+          <w:color w:val="000000"/>
+          <w:sz w:val="22"/>
+          <w:szCs w:val="22"/>
+        </w:rPr>
+        <w:t>Melufas</w:t>
+      </w:r>
+      <w:proofErr w:type="spellEnd"/>
+      <w:r>
+        <w:rPr>
+          <w:rFonts w:ascii="Arial" w:hAnsi="Arial" w:cs="Arial"/>
+          <w:b/>
+          <w:bCs/>
+          <w:color w:val="000000"/>
+          <w:sz w:val="22"/>
+          <w:szCs w:val="22"/>
+        </w:rPr>
+        <w:t>)</w:t>
+      </w:r>
+    </w:p>
+    <w:p>
+      <w:pPr>
+        <w:pStyle w:val="NormalWeb"/>
+        <w:spacing w:before="0" w:beforeAutospacing="0" w:after="0" w:afterAutospacing="0"/>
+      </w:pPr>
+      <w:r>
+        <w:rPr>
+          <w:rFonts w:ascii="Arial" w:hAnsi="Arial" w:cs="Arial"/>
+          <w:color w:val="000000"/>
+          <w:sz w:val="22"/>
+          <w:szCs w:val="22"/>
+        </w:rPr>
+        <w:t xml:space="preserve">“AAH I can’t believe I lost substances in this new package that just arrived! I told that Janitor Jo to MAKE SURE my chemistry lab was properly locked </w:t>
+      </w:r>
+      <w:proofErr w:type="gramStart"/>
+      <w:r>
+        <w:rPr>
+          <w:rFonts w:ascii="Arial" w:hAnsi="Arial" w:cs="Arial"/>
+          <w:color w:val="000000"/>
+          <w:sz w:val="22"/>
+          <w:szCs w:val="22"/>
+        </w:rPr>
+        <w:t>yesterday,</w:t>
+      </w:r>
+      <w:proofErr w:type="gramEnd"/>
+      <w:r>
+        <w:rPr>
+          <w:rFonts w:ascii="Arial" w:hAnsi="Arial" w:cs="Arial"/>
+          <w:color w:val="000000"/>
+          <w:sz w:val="22"/>
+          <w:szCs w:val="22"/>
+        </w:rPr>
+        <w:t xml:space="preserve"> I can’t believe I had to lecture him this morning again! He </w:t>
+      </w:r>
+      <w:proofErr w:type="gramStart"/>
+      <w:r>
+        <w:rPr>
+          <w:rFonts w:ascii="Arial" w:hAnsi="Arial" w:cs="Arial"/>
+          <w:color w:val="000000"/>
+          <w:sz w:val="22"/>
+          <w:szCs w:val="22"/>
+        </w:rPr>
+        <w:t>definitely seemed</w:t>
+      </w:r>
+      <w:proofErr w:type="gramEnd"/>
+      <w:r>
+        <w:rPr>
+          <w:rFonts w:ascii="Arial" w:hAnsi="Arial" w:cs="Arial"/>
+          <w:color w:val="000000"/>
+          <w:sz w:val="22"/>
+          <w:szCs w:val="22"/>
+        </w:rPr>
+        <w:t xml:space="preserve"> fishy and fidgety when he went back to his office! When I see him later, I’ll have to double check if he did touch any of these missing substances.</w:t>
       </w:r>
       <w:r>
         <w:rPr>
@@ -1595,13 +2000,41 @@
           <w:szCs w:val="24"/>
         </w:rPr>
       </w:pPr>
+      <w:proofErr w:type="gramStart"/>
       <w:r>
         <w:rPr>
           <w:rFonts w:ascii="Courier New" w:hAnsi="Courier New" w:cs="Courier New"/>
           <w:sz w:val="24"/>
           <w:szCs w:val="24"/>
         </w:rPr>
-        <w:t>Strong rotten eggs smell, causes vertiligo and episodes of psychotic reactions when ingested and digested after 1 hour. Reactive when combined with any other substances.</w:t>
+        <w:t>Strong rotten eggs smell,</w:t>
+      </w:r>
+      <w:proofErr w:type="gramEnd"/>
+      <w:r>
+        <w:rPr>
+          <w:rFonts w:ascii="Courier New" w:hAnsi="Courier New" w:cs="Courier New"/>
+          <w:sz w:val="24"/>
+          <w:szCs w:val="24"/>
+        </w:rPr>
+        <w:t xml:space="preserve"> causes </w:t>
+      </w:r>
+      <w:proofErr w:type="spellStart"/>
+      <w:r>
+        <w:rPr>
+          <w:rFonts w:ascii="Courier New" w:hAnsi="Courier New" w:cs="Courier New"/>
+          <w:sz w:val="24"/>
+          <w:szCs w:val="24"/>
+        </w:rPr>
+        <w:t>vertiligo</w:t>
+      </w:r>
+      <w:proofErr w:type="spellEnd"/>
+      <w:r>
+        <w:rPr>
+          <w:rFonts w:ascii="Courier New" w:hAnsi="Courier New" w:cs="Courier New"/>
+          <w:sz w:val="24"/>
+          <w:szCs w:val="24"/>
+        </w:rPr>
+        <w:t xml:space="preserve"> and episodes of psychotic reactions when ingested and digested after 1 hour. Reactive when combined with any other substances.</w:t>
       </w:r>
     </w:p>
     <w:p>
@@ -1685,7 +2118,25 @@
           <w:sz w:val="24"/>
           <w:szCs w:val="24"/>
         </w:rPr>
-        <w:t>Causes dizziness and confusion, anesthesiant that causes paralysis.</w:t>
+        <w:t xml:space="preserve">Causes dizziness and confusion, </w:t>
+      </w:r>
+      <w:proofErr w:type="spellStart"/>
+      <w:r>
+        <w:rPr>
+          <w:rFonts w:ascii="Courier New" w:hAnsi="Courier New" w:cs="Courier New"/>
+          <w:sz w:val="24"/>
+          <w:szCs w:val="24"/>
+        </w:rPr>
+        <w:t>anesthesiant</w:t>
+      </w:r>
+      <w:proofErr w:type="spellEnd"/>
+      <w:r>
+        <w:rPr>
+          <w:rFonts w:ascii="Courier New" w:hAnsi="Courier New" w:cs="Courier New"/>
+          <w:sz w:val="24"/>
+          <w:szCs w:val="24"/>
+        </w:rPr>
+        <w:t xml:space="preserve"> that causes paralysis.</w:t>
       </w:r>
     </w:p>
     <w:p>
@@ -2294,22 +2745,58 @@
           <w:bCs/>
           <w:color w:val="000000"/>
         </w:rPr>
-        <w:t>M. Melufas phone</w:t>
-      </w:r>
-    </w:p>
-    <w:p>
-      <w:pPr>
-        <w:rPr>
-          <w:rFonts w:ascii="Arial" w:hAnsi="Arial" w:cs="Arial"/>
-          <w:color w:val="000000"/>
-        </w:rPr>
-      </w:pPr>
-      <w:r>
-        <w:rPr>
-          <w:rFonts w:ascii="Arial" w:hAnsi="Arial" w:cs="Arial"/>
-          <w:color w:val="000000"/>
-        </w:rPr>
-        <w:t>“An important code is on it: NiCuGa. Elements of the periodic table?”</w:t>
+        <w:t xml:space="preserve">M. </w:t>
+      </w:r>
+      <w:proofErr w:type="spellStart"/>
+      <w:r>
+        <w:rPr>
+          <w:rFonts w:ascii="Arial" w:hAnsi="Arial" w:cs="Arial"/>
+          <w:b/>
+          <w:bCs/>
+          <w:color w:val="000000"/>
+        </w:rPr>
+        <w:t>Melufas</w:t>
+      </w:r>
+      <w:proofErr w:type="spellEnd"/>
+      <w:r>
+        <w:rPr>
+          <w:rFonts w:ascii="Arial" w:hAnsi="Arial" w:cs="Arial"/>
+          <w:b/>
+          <w:bCs/>
+          <w:color w:val="000000"/>
+        </w:rPr>
+        <w:t xml:space="preserve"> phone</w:t>
+      </w:r>
+    </w:p>
+    <w:p>
+      <w:pPr>
+        <w:rPr>
+          <w:rFonts w:ascii="Arial" w:hAnsi="Arial" w:cs="Arial"/>
+          <w:color w:val="000000"/>
+        </w:rPr>
+      </w:pPr>
+      <w:r>
+        <w:rPr>
+          <w:rFonts w:ascii="Arial" w:hAnsi="Arial" w:cs="Arial"/>
+          <w:color w:val="000000"/>
+        </w:rPr>
+        <w:t xml:space="preserve">“An important code is on it: </w:t>
+      </w:r>
+      <w:proofErr w:type="spellStart"/>
+      <w:r>
+        <w:rPr>
+          <w:rFonts w:ascii="Arial" w:hAnsi="Arial" w:cs="Arial"/>
+          <w:color w:val="000000"/>
+        </w:rPr>
+        <w:t>NiCuGa</w:t>
+      </w:r>
+      <w:proofErr w:type="spellEnd"/>
+      <w:r>
+        <w:rPr>
+          <w:rFonts w:ascii="Arial" w:hAnsi="Arial" w:cs="Arial"/>
+          <w:color w:val="000000"/>
+        </w:rPr>
+        <w:t>. Elements of the periodic table?”</w:t>
       </w:r>
     </w:p>
     <w:p>
@@ -2338,7 +2825,33 @@
           <w:szCs w:val="22"/>
           <w:u w:val="single"/>
         </w:rPr>
-        <w:t>Lower stage level (really small room) - looks like a white box</w:t>
+        <w:t>Lower stage level (</w:t>
+      </w:r>
+      <w:proofErr w:type="gramStart"/>
+      <w:r>
+        <w:rPr>
+          <w:rFonts w:ascii="Arial" w:hAnsi="Arial" w:cs="Arial"/>
+          <w:b/>
+          <w:bCs/>
+          <w:color w:val="000000"/>
+          <w:sz w:val="22"/>
+          <w:szCs w:val="22"/>
+          <w:u w:val="single"/>
+        </w:rPr>
+        <w:t>really small</w:t>
+      </w:r>
+      <w:proofErr w:type="gramEnd"/>
+      <w:r>
+        <w:rPr>
+          <w:rFonts w:ascii="Arial" w:hAnsi="Arial" w:cs="Arial"/>
+          <w:b/>
+          <w:bCs/>
+          <w:color w:val="000000"/>
+          <w:sz w:val="22"/>
+          <w:szCs w:val="22"/>
+          <w:u w:val="single"/>
+        </w:rPr>
+        <w:t xml:space="preserve"> room) - looks like a white box</w:t>
       </w:r>
     </w:p>
     <w:p>
@@ -2451,8 +2964,39 @@
           <w:sz w:val="22"/>
           <w:szCs w:val="22"/>
         </w:rPr>
-        <w:t>“Marcus left his phone here? Why is there a picture of Substance B”</w:t>
-      </w:r>
+        <w:t xml:space="preserve">“Marcus left his phone </w:t>
+      </w:r>
+      <w:proofErr w:type="gramStart"/>
+      <w:r>
+        <w:rPr>
+          <w:rFonts w:ascii="Arial" w:hAnsi="Arial" w:cs="Arial"/>
+          <w:color w:val="000000"/>
+          <w:sz w:val="22"/>
+          <w:szCs w:val="22"/>
+        </w:rPr>
+        <w:t>here?</w:t>
+      </w:r>
+      <w:proofErr w:type="gramEnd"/>
+      <w:r>
+        <w:rPr>
+          <w:rFonts w:ascii="Arial" w:hAnsi="Arial" w:cs="Arial"/>
+          <w:color w:val="000000"/>
+          <w:sz w:val="22"/>
+          <w:szCs w:val="22"/>
+        </w:rPr>
+        <w:t xml:space="preserve"> Why is there a picture of Substance </w:t>
+      </w:r>
+      <w:proofErr w:type="gramStart"/>
+      <w:r>
+        <w:rPr>
+          <w:rFonts w:ascii="Arial" w:hAnsi="Arial" w:cs="Arial"/>
+          <w:color w:val="000000"/>
+          <w:sz w:val="22"/>
+          <w:szCs w:val="22"/>
+        </w:rPr>
+        <w:t>B”</w:t>
+      </w:r>
+      <w:proofErr w:type="gramEnd"/>
     </w:p>
     <w:p>
       <w:pPr>
@@ -2520,7 +3064,7 @@
 </file>
 
 <file path=word/numbering.xml><?xml version="1.0" encoding="utf-8"?>
-<w:numbering xmlns:wpc="http://schemas.microsoft.com/office/word/2010/wordprocessingCanvas" xmlns:cx="http://schemas.microsoft.com/office/drawing/2014/chartex" xmlns:cx1="http://schemas.microsoft.com/office/drawing/2015/9/8/chartex" xmlns:cx2="http://schemas.microsoft.com/office/drawing/2015/10/21/chartex" xmlns:cx3="http://schemas.microsoft.com/office/drawing/2016/5/9/chartex" xmlns:cx4="http://schemas.microsoft.com/office/drawing/2016/5/10/chartex" xmlns:cx5="http://schemas.microsoft.com/office/drawing/2016/5/11/chartex" xmlns:cx6="http://schemas.microsoft.com/office/drawing/2016/5/12/chartex" xmlns:cx7="http://schemas.microsoft.com/office/drawing/2016/5/13/chartex" xmlns:cx8="http://schemas.microsoft.com/office/drawing/2016/5/14/chartex" xmlns:mc="http://schemas.openxmlformats.org/markup-compatibility/2006" xmlns:aink="http://schemas.microsoft.com/office/drawing/2016/ink" xmlns:am3d="http://schemas.microsoft.com/office/drawing/2017/model3d" xmlns:o="urn:schemas-microsoft-com:office:office" xmlns:r="http://schemas.openxmlformats.org/officeDocument/2006/relationships" xmlns:m="http://schemas.openxmlformats.org/officeDocument/2006/math" xmlns:v="urn:schemas-microsoft-com:vml" xmlns:wp14="http://schemas.microsoft.com/office/word/2010/wordprocessingDrawing" xmlns:wp="http://schemas.openxmlformats.org/drawingml/2006/wordprocessingDrawing" xmlns:w10="urn:schemas-microsoft-com:office:word" xmlns:w="http://schemas.openxmlformats.org/wordprocessingml/2006/main" xmlns:w14="http://schemas.microsoft.com/office/word/2010/wordml" xmlns:w15="http://schemas.microsoft.com/office/word/2012/wordml" xmlns:w16cex="http://schemas.microsoft.com/office/word/2018/wordml/cex" xmlns:w16cid="http://schemas.microsoft.com/office/word/2016/wordml/cid" xmlns:w16="http://schemas.microsoft.com/office/word/2018/wordml" xmlns:w16se="http://schemas.microsoft.com/office/word/2015/wordml/symex" xmlns:wpg="http://schemas.microsoft.com/office/word/2010/wordprocessingGroup" xmlns:wpi="http://schemas.microsoft.com/office/word/2010/wordprocessingInk" xmlns:wne="http://schemas.microsoft.com/office/word/2006/wordml" xmlns:wps="http://schemas.microsoft.com/office/word/2010/wordprocessingShape" mc:Ignorable="w14 w15 w16se w16cid w16 w16cex wp14">
+<w:numbering xmlns:wpc="http://schemas.microsoft.com/office/word/2010/wordprocessingCanvas" xmlns:cx="http://schemas.microsoft.com/office/drawing/2014/chartex" xmlns:cx1="http://schemas.microsoft.com/office/drawing/2015/9/8/chartex" xmlns:cx2="http://schemas.microsoft.com/office/drawing/2015/10/21/chartex" xmlns:cx3="http://schemas.microsoft.com/office/drawing/2016/5/9/chartex" xmlns:cx4="http://schemas.microsoft.com/office/drawing/2016/5/10/chartex" xmlns:cx5="http://schemas.microsoft.com/office/drawing/2016/5/11/chartex" xmlns:cx6="http://schemas.microsoft.com/office/drawing/2016/5/12/chartex" xmlns:cx7="http://schemas.microsoft.com/office/drawing/2016/5/13/chartex" xmlns:cx8="http://schemas.microsoft.com/office/drawing/2016/5/14/chartex" xmlns:mc="http://schemas.openxmlformats.org/markup-compatibility/2006" xmlns:aink="http://schemas.microsoft.com/office/drawing/2016/ink" xmlns:am3d="http://schemas.microsoft.com/office/drawing/2017/model3d" xmlns:o="urn:schemas-microsoft-com:office:office" xmlns:r="http://schemas.openxmlformats.org/officeDocument/2006/relationships" xmlns:m="http://schemas.openxmlformats.org/officeDocument/2006/math" xmlns:v="urn:schemas-microsoft-com:vml" xmlns:wp14="http://schemas.microsoft.com/office/word/2010/wordprocessingDrawing" xmlns:wp="http://schemas.openxmlformats.org/drawingml/2006/wordprocessingDrawing" xmlns:w10="urn:schemas-microsoft-com:office:word" xmlns:w="http://schemas.openxmlformats.org/wordprocessingml/2006/main" xmlns:w14="http://schemas.microsoft.com/office/word/2010/wordml" xmlns:w15="http://schemas.microsoft.com/office/word/2012/wordml" xmlns:w16cid="http://schemas.microsoft.com/office/word/2016/wordml/cid" xmlns:w16se="http://schemas.microsoft.com/office/word/2015/wordml/symex" xmlns:wpg="http://schemas.microsoft.com/office/word/2010/wordprocessingGroup" xmlns:wpi="http://schemas.microsoft.com/office/word/2010/wordprocessingInk" xmlns:wne="http://schemas.microsoft.com/office/word/2006/wordml" xmlns:wps="http://schemas.microsoft.com/office/word/2010/wordprocessingShape" mc:Ignorable="w14 w15 w16se w16cid wp14">
   <w:abstractNum w:abstractNumId="0" w15:restartNumberingAfterBreak="0">
     <w:nsid w:val="3A2132B0"/>
     <w:multiLevelType w:val="hybridMultilevel"/>
@@ -2618,7 +3162,7 @@
 </file>
 
 <file path=word/styles.xml><?xml version="1.0" encoding="utf-8"?>
-<w:styles xmlns:mc="http://schemas.openxmlformats.org/markup-compatibility/2006" xmlns:r="http://schemas.openxmlformats.org/officeDocument/2006/relationships" xmlns:w="http://schemas.openxmlformats.org/wordprocessingml/2006/main" xmlns:w14="http://schemas.microsoft.com/office/word/2010/wordml" xmlns:w15="http://schemas.microsoft.com/office/word/2012/wordml" xmlns:w16cex="http://schemas.microsoft.com/office/word/2018/wordml/cex" xmlns:w16cid="http://schemas.microsoft.com/office/word/2016/wordml/cid" xmlns:w16="http://schemas.microsoft.com/office/word/2018/wordml" xmlns:w16se="http://schemas.microsoft.com/office/word/2015/wordml/symex" mc:Ignorable="w14 w15 w16se w16cid w16 w16cex">
+<w:styles xmlns:mc="http://schemas.openxmlformats.org/markup-compatibility/2006" xmlns:r="http://schemas.openxmlformats.org/officeDocument/2006/relationships" xmlns:w="http://schemas.openxmlformats.org/wordprocessingml/2006/main" xmlns:w14="http://schemas.microsoft.com/office/word/2010/wordml" xmlns:w15="http://schemas.microsoft.com/office/word/2012/wordml" xmlns:w16cid="http://schemas.microsoft.com/office/word/2016/wordml/cid" xmlns:w16se="http://schemas.microsoft.com/office/word/2015/wordml/symex" mc:Ignorable="w14 w15 w16se w16cid">
   <w:docDefaults>
     <w:rPrDefault>
       <w:rPr>

</xml_diff>